<commit_message>
fixed spelling in document
</commit_message>
<xml_diff>
--- a/INFORME PROYECTO FINAL.docx
+++ b/INFORME PROYECTO FINAL.docx
@@ -1,6 +1,6 @@
 
 <file path=word/document.xml><?xml version="1.0" encoding="utf-8"?>
-<w:document xmlns:wpc="http://schemas.microsoft.com/office/word/2010/wordprocessingCanvas" xmlns:cx="http://schemas.microsoft.com/office/drawing/2014/chartex" xmlns:cx1="http://schemas.microsoft.com/office/drawing/2015/9/8/chartex" xmlns:cx2="http://schemas.microsoft.com/office/drawing/2015/10/21/chartex" xmlns:cx3="http://schemas.microsoft.com/office/drawing/2016/5/9/chartex" xmlns:cx4="http://schemas.microsoft.com/office/drawing/2016/5/10/chartex" xmlns:cx5="http://schemas.microsoft.com/office/drawing/2016/5/11/chartex" xmlns:cx6="http://schemas.microsoft.com/office/drawing/2016/5/12/chartex" xmlns:cx7="http://schemas.microsoft.com/office/drawing/2016/5/13/chartex" xmlns:cx8="http://schemas.microsoft.com/office/drawing/2016/5/14/chartex" xmlns:mc="http://schemas.openxmlformats.org/markup-compatibility/2006" xmlns:aink="http://schemas.microsoft.com/office/drawing/2016/ink" xmlns:am3d="http://schemas.microsoft.com/office/drawing/2017/model3d" xmlns:o="urn:schemas-microsoft-com:office:office" xmlns:r="http://schemas.openxmlformats.org/officeDocument/2006/relationships" xmlns:m="http://schemas.openxmlformats.org/officeDocument/2006/math" xmlns:v="urn:schemas-microsoft-com:vml" xmlns:wp14="http://schemas.microsoft.com/office/word/2010/wordprocessingDrawing" xmlns:wp="http://schemas.openxmlformats.org/drawingml/2006/wordprocessingDrawing" xmlns:w10="urn:schemas-microsoft-com:office:word" xmlns:w="http://schemas.openxmlformats.org/wordprocessingml/2006/main" xmlns:w14="http://schemas.microsoft.com/office/word/2010/wordml" xmlns:w15="http://schemas.microsoft.com/office/word/2012/wordml" xmlns:w16cex="http://schemas.microsoft.com/office/word/2018/wordml/cex" xmlns:w16cid="http://schemas.microsoft.com/office/word/2016/wordml/cid" xmlns:w16="http://schemas.microsoft.com/office/word/2018/wordml" xmlns:w16se="http://schemas.microsoft.com/office/word/2015/wordml/symex" xmlns:wpg="http://schemas.microsoft.com/office/word/2010/wordprocessingGroup" xmlns:wpi="http://schemas.microsoft.com/office/word/2010/wordprocessingInk" xmlns:wne="http://schemas.microsoft.com/office/word/2006/wordml" xmlns:wps="http://schemas.microsoft.com/office/word/2010/wordprocessingShape" mc:Ignorable="w14 w15 w16se w16cid w16 w16cex wp14">
+<w:document xmlns:wpc="http://schemas.microsoft.com/office/word/2010/wordprocessingCanvas" xmlns:cx="http://schemas.microsoft.com/office/drawing/2014/chartex" xmlns:cx1="http://schemas.microsoft.com/office/drawing/2015/9/8/chartex" xmlns:cx2="http://schemas.microsoft.com/office/drawing/2015/10/21/chartex" xmlns:cx3="http://schemas.microsoft.com/office/drawing/2016/5/9/chartex" xmlns:cx4="http://schemas.microsoft.com/office/drawing/2016/5/10/chartex" xmlns:cx5="http://schemas.microsoft.com/office/drawing/2016/5/11/chartex" xmlns:cx6="http://schemas.microsoft.com/office/drawing/2016/5/12/chartex" xmlns:cx7="http://schemas.microsoft.com/office/drawing/2016/5/13/chartex" xmlns:cx8="http://schemas.microsoft.com/office/drawing/2016/5/14/chartex" xmlns:mc="http://schemas.openxmlformats.org/markup-compatibility/2006" xmlns:aink="http://schemas.microsoft.com/office/drawing/2016/ink" xmlns:am3d="http://schemas.microsoft.com/office/drawing/2017/model3d" xmlns:o="urn:schemas-microsoft-com:office:office" xmlns:r="http://schemas.openxmlformats.org/officeDocument/2006/relationships" xmlns:m="http://schemas.openxmlformats.org/officeDocument/2006/math" xmlns:v="urn:schemas-microsoft-com:vml" xmlns:wp14="http://schemas.microsoft.com/office/word/2010/wordprocessingDrawing" xmlns:wp="http://schemas.openxmlformats.org/drawingml/2006/wordprocessingDrawing" xmlns:w10="urn:schemas-microsoft-com:office:word" xmlns:w="http://schemas.openxmlformats.org/wordprocessingml/2006/main" xmlns:w14="http://schemas.microsoft.com/office/word/2010/wordml" xmlns:w15="http://schemas.microsoft.com/office/word/2012/wordml" xmlns:w16cex="http://schemas.microsoft.com/office/word/2018/wordml/cex" xmlns:w16cid="http://schemas.microsoft.com/office/word/2016/wordml/cid" xmlns:w16="http://schemas.microsoft.com/office/word/2018/wordml" xmlns:w16sdtdh="http://schemas.microsoft.com/office/word/2020/wordml/sdtdatahash" xmlns:w16se="http://schemas.microsoft.com/office/word/2015/wordml/symex" xmlns:wpg="http://schemas.microsoft.com/office/word/2010/wordprocessingGroup" xmlns:wpi="http://schemas.microsoft.com/office/word/2010/wordprocessingInk" xmlns:wne="http://schemas.microsoft.com/office/word/2006/wordml" xmlns:wps="http://schemas.microsoft.com/office/word/2010/wordprocessingShape" mc:Ignorable="w14 w15 w16se w16cid w16 w16cex w16sdtdh wp14">
   <w:body>
     <w:p>
       <w:pPr>
@@ -43,11 +43,9 @@
       <w:r>
         <w:t xml:space="preserve"> </w:t>
       </w:r>
-      <w:proofErr w:type="spellStart"/>
-      <w:r>
-        <w:t>Aristizabal</w:t>
-      </w:r>
-      <w:proofErr w:type="spellEnd"/>
+      <w:r>
+        <w:t>Aristizábal</w:t>
+      </w:r>
       <w:r>
         <w:t xml:space="preserve"> </w:t>
       </w:r>
@@ -55,10 +53,7 @@
         <w:t xml:space="preserve">, </w:t>
       </w:r>
       <w:r>
-        <w:t>José Ricardo Mora Manat</w:t>
-      </w:r>
-      <w:r>
-        <w:t xml:space="preserve"> </w:t>
+        <w:t xml:space="preserve">José Ricardo Mora Manat </w:t>
       </w:r>
       <w:r>
         <w:t>and Esteban Palacio</w:t>
@@ -439,14 +434,12 @@
         </w:rPr>
         <w:t>. La red neuronal en este caso extrae las características de las imágenes y con base en la etiqueta de cada una de las imágenes se hace un modelo de entrenamiento supervisado. Este proceso se realizó sobre un conjunto público de datos llamado “</w:t>
       </w:r>
-      <w:proofErr w:type="spellStart"/>
-      <w:r>
-        <w:rPr>
-          <w:sz w:val="20"/>
-        </w:rPr>
-        <w:t>Vehicle</w:t>
-      </w:r>
-      <w:proofErr w:type="spellEnd"/>
+      <w:r>
+        <w:rPr>
+          <w:sz w:val="20"/>
+        </w:rPr>
+        <w:t>Vehicule</w:t>
+      </w:r>
       <w:r>
         <w:rPr>
           <w:sz w:val="20"/>
@@ -588,7 +581,19 @@
         <w:rPr>
           <w:sz w:val="20"/>
         </w:rPr>
-        <w:t>entrenamiento, 10% para validación y 10% para test. Los resultados de los modelos están hechos sobre el conjunto de prueba(test), esto con el fin de valida</w:t>
+        <w:t>entrenamiento, 10% para validación y 10% para test. Los resultados de los modelos están hechos sobre el conjunto de prueba</w:t>
+      </w:r>
+      <w:r>
+        <w:rPr>
+          <w:sz w:val="20"/>
+        </w:rPr>
+        <w:t xml:space="preserve"> </w:t>
+      </w:r>
+      <w:r>
+        <w:rPr>
+          <w:sz w:val="20"/>
+        </w:rPr>
+        <w:t>(test), esto con el fin de valida</w:t>
       </w:r>
       <w:r>
         <w:rPr>
@@ -632,44 +637,8 @@
         <w:rPr>
           <w:sz w:val="20"/>
         </w:rPr>
-        <w:t xml:space="preserve">Para la creación de los modelos se utilizaron las librerías </w:t>
-      </w:r>
-      <w:proofErr w:type="spellStart"/>
-      <w:r>
-        <w:rPr>
-          <w:sz w:val="20"/>
-        </w:rPr>
-        <w:t>TensorFlow</w:t>
-      </w:r>
-      <w:proofErr w:type="spellEnd"/>
-      <w:r>
-        <w:rPr>
-          <w:sz w:val="20"/>
-        </w:rPr>
-        <w:t xml:space="preserve">, </w:t>
-      </w:r>
-      <w:proofErr w:type="spellStart"/>
-      <w:r>
-        <w:rPr>
-          <w:sz w:val="20"/>
-        </w:rPr>
-        <w:t>Keras</w:t>
-      </w:r>
-      <w:proofErr w:type="spellEnd"/>
-      <w:r>
-        <w:rPr>
-          <w:sz w:val="20"/>
-        </w:rPr>
-        <w:t xml:space="preserve"> y </w:t>
-      </w:r>
-      <w:proofErr w:type="spellStart"/>
-      <w:r>
-        <w:rPr>
-          <w:sz w:val="20"/>
-        </w:rPr>
-        <w:t>ScikitLearn</w:t>
-      </w:r>
-      <w:proofErr w:type="spellEnd"/>
+        <w:t>Para la creación de los modelos se utilizaron las librerías TensorFlow, Keras y ScikitLearn</w:t>
+      </w:r>
       <w:r>
         <w:rPr>
           <w:sz w:val="20"/>
@@ -682,14 +651,12 @@
         </w:rPr>
         <w:t xml:space="preserve"> muy </w:t>
       </w:r>
-      <w:proofErr w:type="spellStart"/>
-      <w:r>
-        <w:rPr>
-          <w:sz w:val="20"/>
-        </w:rPr>
-        <w:t>populare</w:t>
-      </w:r>
-      <w:proofErr w:type="spellEnd"/>
+      <w:r>
+        <w:rPr>
+          <w:sz w:val="20"/>
+        </w:rPr>
+        <w:t>populares</w:t>
+      </w:r>
       <w:r>
         <w:rPr>
           <w:sz w:val="20"/>
@@ -806,7 +773,13 @@
         <w:rPr>
           <w:sz w:val="20"/>
         </w:rPr>
-        <w:t xml:space="preserve">; del mismo modo se realizo el entrenamiento con las imágenes preprocesada y se obtuvo un accuracy de 92% y una precisión de </w:t>
+        <w:t xml:space="preserve">; del mismo modo se realizo el entrenamiento con las imágenes preprocesada y se obtuvo un </w:t>
+      </w:r>
+      <w:r>
+        <w:rPr>
+          <w:sz w:val="20"/>
+        </w:rPr>
+        <w:t xml:space="preserve">accuracy de 92% y una precisión de </w:t>
       </w:r>
       <w:r>
         <w:rPr>
@@ -1214,14 +1187,7 @@
           <w:sz w:val="16"/>
           <w:szCs w:val="18"/>
         </w:rPr>
-        <w:t xml:space="preserve"> Matrices de confusión modelo </w:t>
-      </w:r>
-      <w:r>
-        <w:rPr>
-          <w:sz w:val="16"/>
-          <w:szCs w:val="18"/>
-        </w:rPr>
-        <w:t>Random Forest</w:t>
+        <w:t xml:space="preserve"> Matrices de confusión modelo Random Forest</w:t>
       </w:r>
     </w:p>
     <w:p>
@@ -1272,7 +1238,31 @@
         <w:rPr>
           <w:sz w:val="20"/>
         </w:rPr>
-        <w:t>hyperparametros</w:t>
+        <w:t>h</w:t>
+      </w:r>
+      <w:r>
+        <w:rPr>
+          <w:sz w:val="20"/>
+        </w:rPr>
+        <w:t>y</w:t>
+      </w:r>
+      <w:r>
+        <w:rPr>
+          <w:sz w:val="20"/>
+        </w:rPr>
+        <w:t>perpar</w:t>
+      </w:r>
+      <w:r>
+        <w:rPr>
+          <w:sz w:val="20"/>
+        </w:rPr>
+        <w:t>á</w:t>
+      </w:r>
+      <w:r>
+        <w:rPr>
+          <w:sz w:val="20"/>
+        </w:rPr>
+        <w:t>metros</w:t>
       </w:r>
       <w:proofErr w:type="spellEnd"/>
       <w:r>
@@ -1455,15 +1445,60 @@
           <w:sz w:val="16"/>
           <w:szCs w:val="18"/>
         </w:rPr>
-        <w:t xml:space="preserve"> Matrices de confusión modelo </w:t>
-      </w:r>
-      <w:r>
-        <w:rPr>
-          <w:sz w:val="16"/>
-          <w:szCs w:val="18"/>
-        </w:rPr>
-        <w:t>CNN</w:t>
-      </w:r>
+        <w:t xml:space="preserve"> Matrices de confusión modelo CNN</w:t>
+      </w:r>
+    </w:p>
+    <w:p>
+      <w:pPr>
+        <w:tabs>
+          <w:tab w:val="left" w:pos="819"/>
+          <w:tab w:val="left" w:pos="820"/>
+        </w:tabs>
+        <w:ind w:left="142"/>
+        <w:jc w:val="both"/>
+        <w:rPr>
+          <w:sz w:val="18"/>
+        </w:rPr>
+      </w:pPr>
+    </w:p>
+    <w:p>
+      <w:pPr>
+        <w:tabs>
+          <w:tab w:val="left" w:pos="819"/>
+          <w:tab w:val="left" w:pos="820"/>
+        </w:tabs>
+        <w:ind w:left="142"/>
+        <w:jc w:val="both"/>
+        <w:rPr>
+          <w:sz w:val="18"/>
+        </w:rPr>
+      </w:pPr>
+    </w:p>
+    <w:p>
+      <w:pPr>
+        <w:tabs>
+          <w:tab w:val="left" w:pos="819"/>
+          <w:tab w:val="left" w:pos="820"/>
+        </w:tabs>
+        <w:ind w:left="142"/>
+        <w:jc w:val="both"/>
+        <w:rPr>
+          <w:sz w:val="18"/>
+        </w:rPr>
+      </w:pPr>
+    </w:p>
+    <w:p>
+      <w:pPr>
+        <w:tabs>
+          <w:tab w:val="left" w:pos="819"/>
+          <w:tab w:val="left" w:pos="820"/>
+        </w:tabs>
+        <w:ind w:left="142"/>
+        <w:jc w:val="both"/>
+        <w:rPr>
+          <w:sz w:val="18"/>
+        </w:rPr>
+      </w:pPr>
     </w:p>
     <w:p>
       <w:pPr>
@@ -1499,6 +1534,7 @@
         <w:rPr>
           <w:sz w:val="20"/>
         </w:rPr>
+        <w:lastRenderedPageBreak/>
         <w:t>CONCLUSIONES</w:t>
       </w:r>
     </w:p>
@@ -1593,7 +1629,13 @@
         <w:rPr>
           <w:sz w:val="20"/>
         </w:rPr>
-        <w:t>Randon</w:t>
+        <w:t>Rando</w:t>
+      </w:r>
+      <w:r>
+        <w:rPr>
+          <w:sz w:val="20"/>
+        </w:rPr>
+        <w:t>m</w:t>
       </w:r>
       <w:proofErr w:type="spellEnd"/>
       <w:r>
@@ -1639,7 +1681,13 @@
         <w:rPr>
           <w:sz w:val="20"/>
         </w:rPr>
-        <w:t>Randon</w:t>
+        <w:t>Rando</w:t>
+      </w:r>
+      <w:r>
+        <w:rPr>
+          <w:sz w:val="20"/>
+        </w:rPr>
+        <w:t>m</w:t>
       </w:r>
       <w:proofErr w:type="spellEnd"/>
       <w:r>
@@ -1796,7 +1844,7 @@
 </file>
 
 <file path=word/numbering.xml><?xml version="1.0" encoding="utf-8"?>
-<w:numbering xmlns:wpc="http://schemas.microsoft.com/office/word/2010/wordprocessingCanvas" xmlns:cx="http://schemas.microsoft.com/office/drawing/2014/chartex" xmlns:cx1="http://schemas.microsoft.com/office/drawing/2015/9/8/chartex" xmlns:cx2="http://schemas.microsoft.com/office/drawing/2015/10/21/chartex" xmlns:cx3="http://schemas.microsoft.com/office/drawing/2016/5/9/chartex" xmlns:cx4="http://schemas.microsoft.com/office/drawing/2016/5/10/chartex" xmlns:cx5="http://schemas.microsoft.com/office/drawing/2016/5/11/chartex" xmlns:cx6="http://schemas.microsoft.com/office/drawing/2016/5/12/chartex" xmlns:cx7="http://schemas.microsoft.com/office/drawing/2016/5/13/chartex" xmlns:cx8="http://schemas.microsoft.com/office/drawing/2016/5/14/chartex" xmlns:mc="http://schemas.openxmlformats.org/markup-compatibility/2006" xmlns:aink="http://schemas.microsoft.com/office/drawing/2016/ink" xmlns:am3d="http://schemas.microsoft.com/office/drawing/2017/model3d" xmlns:o="urn:schemas-microsoft-com:office:office" xmlns:r="http://schemas.openxmlformats.org/officeDocument/2006/relationships" xmlns:m="http://schemas.openxmlformats.org/officeDocument/2006/math" xmlns:v="urn:schemas-microsoft-com:vml" xmlns:wp14="http://schemas.microsoft.com/office/word/2010/wordprocessingDrawing" xmlns:wp="http://schemas.openxmlformats.org/drawingml/2006/wordprocessingDrawing" xmlns:w10="urn:schemas-microsoft-com:office:word" xmlns:w="http://schemas.openxmlformats.org/wordprocessingml/2006/main" xmlns:w14="http://schemas.microsoft.com/office/word/2010/wordml" xmlns:w15="http://schemas.microsoft.com/office/word/2012/wordml" xmlns:w16cex="http://schemas.microsoft.com/office/word/2018/wordml/cex" xmlns:w16cid="http://schemas.microsoft.com/office/word/2016/wordml/cid" xmlns:w16="http://schemas.microsoft.com/office/word/2018/wordml" xmlns:w16se="http://schemas.microsoft.com/office/word/2015/wordml/symex" xmlns:wpg="http://schemas.microsoft.com/office/word/2010/wordprocessingGroup" xmlns:wpi="http://schemas.microsoft.com/office/word/2010/wordprocessingInk" xmlns:wne="http://schemas.microsoft.com/office/word/2006/wordml" xmlns:wps="http://schemas.microsoft.com/office/word/2010/wordprocessingShape" mc:Ignorable="w14 w15 w16se w16cid w16 w16cex wp14">
+<w:numbering xmlns:wpc="http://schemas.microsoft.com/office/word/2010/wordprocessingCanvas" xmlns:cx="http://schemas.microsoft.com/office/drawing/2014/chartex" xmlns:cx1="http://schemas.microsoft.com/office/drawing/2015/9/8/chartex" xmlns:cx2="http://schemas.microsoft.com/office/drawing/2015/10/21/chartex" xmlns:cx3="http://schemas.microsoft.com/office/drawing/2016/5/9/chartex" xmlns:cx4="http://schemas.microsoft.com/office/drawing/2016/5/10/chartex" xmlns:cx5="http://schemas.microsoft.com/office/drawing/2016/5/11/chartex" xmlns:cx6="http://schemas.microsoft.com/office/drawing/2016/5/12/chartex" xmlns:cx7="http://schemas.microsoft.com/office/drawing/2016/5/13/chartex" xmlns:cx8="http://schemas.microsoft.com/office/drawing/2016/5/14/chartex" xmlns:mc="http://schemas.openxmlformats.org/markup-compatibility/2006" xmlns:aink="http://schemas.microsoft.com/office/drawing/2016/ink" xmlns:am3d="http://schemas.microsoft.com/office/drawing/2017/model3d" xmlns:o="urn:schemas-microsoft-com:office:office" xmlns:r="http://schemas.openxmlformats.org/officeDocument/2006/relationships" xmlns:m="http://schemas.openxmlformats.org/officeDocument/2006/math" xmlns:v="urn:schemas-microsoft-com:vml" xmlns:wp14="http://schemas.microsoft.com/office/word/2010/wordprocessingDrawing" xmlns:wp="http://schemas.openxmlformats.org/drawingml/2006/wordprocessingDrawing" xmlns:w10="urn:schemas-microsoft-com:office:word" xmlns:w="http://schemas.openxmlformats.org/wordprocessingml/2006/main" xmlns:w14="http://schemas.microsoft.com/office/word/2010/wordml" xmlns:w15="http://schemas.microsoft.com/office/word/2012/wordml" xmlns:w16cex="http://schemas.microsoft.com/office/word/2018/wordml/cex" xmlns:w16cid="http://schemas.microsoft.com/office/word/2016/wordml/cid" xmlns:w16="http://schemas.microsoft.com/office/word/2018/wordml" xmlns:w16sdtdh="http://schemas.microsoft.com/office/word/2020/wordml/sdtdatahash" xmlns:w16se="http://schemas.microsoft.com/office/word/2015/wordml/symex" xmlns:wpg="http://schemas.microsoft.com/office/word/2010/wordprocessingGroup" xmlns:wpi="http://schemas.microsoft.com/office/word/2010/wordprocessingInk" xmlns:wne="http://schemas.microsoft.com/office/word/2006/wordml" xmlns:wps="http://schemas.microsoft.com/office/word/2010/wordprocessingShape" mc:Ignorable="w14 w15 w16se w16cid w16 w16cex w16sdtdh wp14">
   <w:abstractNum w:abstractNumId="0" w15:restartNumberingAfterBreak="0">
     <w:nsid w:val="2A0C5B32"/>
     <w:multiLevelType w:val="hybridMultilevel"/>
@@ -2247,7 +2295,7 @@
 </file>
 
 <file path=word/styles.xml><?xml version="1.0" encoding="utf-8"?>
-<w:styles xmlns:mc="http://schemas.openxmlformats.org/markup-compatibility/2006" xmlns:r="http://schemas.openxmlformats.org/officeDocument/2006/relationships" xmlns:w="http://schemas.openxmlformats.org/wordprocessingml/2006/main" xmlns:w14="http://schemas.microsoft.com/office/word/2010/wordml" xmlns:w15="http://schemas.microsoft.com/office/word/2012/wordml" xmlns:w16cex="http://schemas.microsoft.com/office/word/2018/wordml/cex" xmlns:w16cid="http://schemas.microsoft.com/office/word/2016/wordml/cid" xmlns:w16="http://schemas.microsoft.com/office/word/2018/wordml" xmlns:w16se="http://schemas.microsoft.com/office/word/2015/wordml/symex" mc:Ignorable="w14 w15 w16se w16cid w16 w16cex">
+<w:styles xmlns:mc="http://schemas.openxmlformats.org/markup-compatibility/2006" xmlns:r="http://schemas.openxmlformats.org/officeDocument/2006/relationships" xmlns:w="http://schemas.openxmlformats.org/wordprocessingml/2006/main" xmlns:w14="http://schemas.microsoft.com/office/word/2010/wordml" xmlns:w15="http://schemas.microsoft.com/office/word/2012/wordml" xmlns:w16cex="http://schemas.microsoft.com/office/word/2018/wordml/cex" xmlns:w16cid="http://schemas.microsoft.com/office/word/2016/wordml/cid" xmlns:w16="http://schemas.microsoft.com/office/word/2018/wordml" xmlns:w16sdtdh="http://schemas.microsoft.com/office/word/2020/wordml/sdtdatahash" xmlns:w16se="http://schemas.microsoft.com/office/word/2015/wordml/symex" mc:Ignorable="w14 w15 w16se w16cid w16 w16cex w16sdtdh">
   <w:docDefaults>
     <w:rPrDefault>
       <w:rPr>

</xml_diff>